<commit_message>
add coduments and change some
</commit_message>
<xml_diff>
--- a/documenten/kerntaak_3/3.1/organisatorisch_implementatieplan_v1.0.docx
+++ b/documenten/kerntaak_3/3.1/organisatorisch_implementatieplan_v1.0.docx
@@ -763,23 +763,29 @@
     <w:p/>
     <w:p>
       <w:r>
-        <w:t xml:space="preserve">Eerst hebben we contact op genomen met de Heer Ouwehand via mail dat we hebben verteld dat we alles hebben klaargezet om het daarna de applicatie live te zetten op het bedrijf zelf. Ik heb dan met de opdrachtgever afgesproken dat we op (datum en tijd) langs zouden komen. Tijdens het instaleren van de applicatie hebben we de opdrachtgever </w:t>
+        <w:t xml:space="preserve">Eerst hebben we contact op genomen met de Heer Ouwehand via mail dat </w:t>
+      </w:r>
+      <w:r>
+        <w:t xml:space="preserve">om de </w:t>
+      </w:r>
+      <w:r>
+        <w:t xml:space="preserve">applicatie te </w:t>
       </w:r>
       <w:proofErr w:type="spellStart"/>
       <w:r>
-        <w:t>uitgelegt</w:t>
+        <w:t>implenmenteren</w:t>
       </w:r>
       <w:proofErr w:type="spellEnd"/>
       <w:r>
-        <w:t xml:space="preserve"> hoe de </w:t>
+        <w:t xml:space="preserve"> op het drijf. Op de dag van de oplevering hadden we veel problemen met de live zetten van de applicatie en konden dit niet implementeren op het bedrijf zelf. </w:t>
       </w:r>
       <w:proofErr w:type="spellStart"/>
       <w:r>
-        <w:t>appicatie</w:t>
+        <w:t>Inplaatst</w:t>
       </w:r>
       <w:proofErr w:type="spellEnd"/>
       <w:r>
-        <w:t xml:space="preserve"> goed met worden gebruikt. Naar de instaleren van de applicatie hebben we alles nog een keer doorgenomen of het ook goed werkt. </w:t>
+        <w:t xml:space="preserve"> daarvan hebben we een gesprek gehad met hoe we het zouden gaan doen. Deze afspraken staan in de verslag samenvatting.</w:t>
       </w:r>
     </w:p>
     <w:p/>
@@ -802,16 +808,13 @@
         </w:numPr>
       </w:pPr>
       <w:r>
-        <w:t>We komen aan op het florijn op (</w:t>
+        <w:t xml:space="preserve">We komen aan op het florijn op </w:t>
       </w:r>
-      <w:proofErr w:type="spellStart"/>
       <w:r>
-        <w:t>datam</w:t>
+        <w:t>woensdag 30 mei  om 14:00.</w:t>
       </w:r>
-      <w:proofErr w:type="spellEnd"/>
-      <w:r>
-        <w:t xml:space="preserve"> en tijd).</w:t>
-      </w:r>
+      <w:bookmarkStart w:id="0" w:name="_GoBack"/>
+      <w:bookmarkEnd w:id="0"/>
     </w:p>
     <w:p>
       <w:pPr>
@@ -822,7 +825,7 @@
         </w:numPr>
       </w:pPr>
       <w:r>
-        <w:t>Eerst even een praatje over hoe alles is gegaan tijdens het live zetten van de website.</w:t>
+        <w:t>ven de punten aangekaart.</w:t>
       </w:r>
     </w:p>
     <w:p>
@@ -834,15 +837,7 @@
         </w:numPr>
       </w:pPr>
       <w:r>
-        <w:t xml:space="preserve">De applicatie even live zetten op de </w:t>
-      </w:r>
-      <w:proofErr w:type="spellStart"/>
-      <w:r>
-        <w:t>ipad</w:t>
-      </w:r>
-      <w:proofErr w:type="spellEnd"/>
-      <w:r>
-        <w:t xml:space="preserve">. </w:t>
+        <w:t xml:space="preserve">Gehad over waarom het niet was gelukt om de applicatie live te krijgen. </w:t>
       </w:r>
     </w:p>
     <w:p>
@@ -854,15 +849,7 @@
         </w:numPr>
       </w:pPr>
       <w:r>
-        <w:t xml:space="preserve">Even alles doorlopen of het allemaal goed werkt naar de </w:t>
-      </w:r>
-      <w:proofErr w:type="spellStart"/>
-      <w:r>
-        <w:t>instalatie</w:t>
-      </w:r>
-      <w:proofErr w:type="spellEnd"/>
-      <w:r>
-        <w:t xml:space="preserve"> van de applicatie. </w:t>
+        <w:t>De oplossingen die we hebben gevonden.</w:t>
       </w:r>
     </w:p>
     <w:p>
@@ -874,50 +861,8 @@
         </w:numPr>
       </w:pPr>
       <w:r>
-        <w:t xml:space="preserve">Een </w:t>
+        <w:t>De florijn hosten besproken.</w:t>
       </w:r>
-      <w:proofErr w:type="spellStart"/>
-      <w:r>
-        <w:t>admin</w:t>
-      </w:r>
-      <w:proofErr w:type="spellEnd"/>
-      <w:r>
-        <w:t xml:space="preserve"> account aanmaken voor de opdrachtgeven zodat die op de dashboard kan. </w:t>
-      </w:r>
-    </w:p>
-    <w:p>
-      <w:pPr>
-        <w:pStyle w:val="Lijstalinea"/>
-        <w:numPr>
-          <w:ilvl w:val="0"/>
-          <w:numId w:val="3"/>
-        </w:numPr>
-      </w:pPr>
-      <w:r>
-        <w:t xml:space="preserve">Even een uitleg hoe de applicatie werkt op de </w:t>
-      </w:r>
-      <w:proofErr w:type="spellStart"/>
-      <w:r>
-        <w:t>ipad</w:t>
-      </w:r>
-      <w:proofErr w:type="spellEnd"/>
-      <w:r>
-        <w:t xml:space="preserve"> en de dashboard die gebruikt wordt op de pc.</w:t>
-      </w:r>
-    </w:p>
-    <w:p>
-      <w:pPr>
-        <w:pStyle w:val="Lijstalinea"/>
-        <w:numPr>
-          <w:ilvl w:val="0"/>
-          <w:numId w:val="3"/>
-        </w:numPr>
-      </w:pPr>
-      <w:r>
-        <w:t>Daarna laten we de opdrachtgever een reflatie invullen hoe hij de samenwerking wordt tijdens deze periode.</w:t>
-      </w:r>
-      <w:bookmarkStart w:id="0" w:name="_GoBack"/>
-      <w:bookmarkEnd w:id="0"/>
     </w:p>
     <w:sectPr>
       <w:headerReference w:type="default" r:id="rId11"/>
@@ -2868,6 +2813,7 @@
     <w:rsid w:val="00BB7458"/>
     <w:rsid w:val="00BF62ED"/>
     <w:rsid w:val="00C363D1"/>
+    <w:rsid w:val="00D75FE7"/>
     <w:rsid w:val="00DE670A"/>
     <w:rsid w:val="00F7538D"/>
     <w:rsid w:val="00FA425C"/>
@@ -3685,7 +3631,7 @@
 </file>
 
 <file path=customXml/itemProps2.xml><?xml version="1.0" encoding="utf-8"?>
-<ds:datastoreItem xmlns:ds="http://schemas.openxmlformats.org/officeDocument/2006/customXml" ds:itemID="{05F64076-6EC0-4057-B5D9-77E3E63CB299}">
+<ds:datastoreItem xmlns:ds="http://schemas.openxmlformats.org/officeDocument/2006/customXml" ds:itemID="{EFACC778-A802-4C5F-AD13-C8E953F31F0A}">
   <ds:schemaRefs>
     <ds:schemaRef ds:uri="http://schemas.openxmlformats.org/officeDocument/2006/bibliography"/>
   </ds:schemaRefs>

</xml_diff>